<commit_message>
Updates to supervisor and essay titles list
</commit_message>
<xml_diff>
--- a/information/essay_titles_list.docx
+++ b/information/essay_titles_list.docx
@@ -49,7 +49,13 @@
         <w:rPr>
           <w:b/>
         </w:rPr>
-        <w:t>Essay titles:</w:t>
+        <w:t>General e</w:t>
+      </w:r>
+      <w:r>
+        <w:rPr>
+          <w:b/>
+        </w:rPr>
+        <w:t>ssay titles:</w:t>
       </w:r>
     </w:p>
     <w:p>
@@ -133,6 +139,370 @@
       </w:pPr>
       <w:r>
         <w:t>Discuss the evidence that social media affects wellbeing in adolescence.</w:t>
+      </w:r>
+    </w:p>
+    <w:p/>
+    <w:p>
+      <w:r>
+        <w:t>Lecture 1</w:t>
+      </w:r>
+    </w:p>
+    <w:p/>
+    <w:p>
+      <w:r>
+        <w:t>Lecture 2</w:t>
+      </w:r>
+    </w:p>
+    <w:p/>
+    <w:p>
+      <w:r>
+        <w:t>Lecture 3</w:t>
+      </w:r>
+    </w:p>
+    <w:p/>
+    <w:p>
+      <w:r>
+        <w:t>Lecture 4</w:t>
+      </w:r>
+    </w:p>
+    <w:p>
+      <w:pPr>
+        <w:pStyle w:val="ListParagraph"/>
+        <w:numPr>
+          <w:ilvl w:val="0"/>
+          <w:numId w:val="3"/>
+        </w:numPr>
+      </w:pPr>
+      <w:r>
+        <w:t xml:space="preserve">How might adolescent brain development contribute to social and emotional behaviour at this time of life? </w:t>
+      </w:r>
+    </w:p>
+    <w:p>
+      <w:pPr>
+        <w:pStyle w:val="ListParagraph"/>
+        <w:numPr>
+          <w:ilvl w:val="0"/>
+          <w:numId w:val="3"/>
+        </w:numPr>
+      </w:pPr>
+      <w:r>
+        <w:t>Mentalising abilities are fully developed by the age of 5 years. Discuss.</w:t>
+      </w:r>
+    </w:p>
+    <w:p>
+      <w:pPr>
+        <w:pStyle w:val="ListParagraph"/>
+        <w:numPr>
+          <w:ilvl w:val="0"/>
+          <w:numId w:val="3"/>
+        </w:numPr>
+      </w:pPr>
+      <w:r>
+        <w:t>How does puberty play a role in social brain development?</w:t>
+      </w:r>
+    </w:p>
+    <w:p>
+      <w:pPr>
+        <w:pStyle w:val="ListParagraph"/>
+        <w:numPr>
+          <w:ilvl w:val="0"/>
+          <w:numId w:val="3"/>
+        </w:numPr>
+      </w:pPr>
+      <w:r>
+        <w:t>What is neuroplasticity? How might it influence social brain development?</w:t>
+      </w:r>
+    </w:p>
+    <w:p>
+      <w:pPr>
+        <w:pStyle w:val="ListParagraph"/>
+        <w:numPr>
+          <w:ilvl w:val="0"/>
+          <w:numId w:val="3"/>
+        </w:numPr>
+      </w:pPr>
+      <w:r>
+        <w:t>What changes in social behavior occur during this period?</w:t>
+      </w:r>
+    </w:p>
+    <w:p>
+      <w:pPr>
+        <w:pStyle w:val="ListParagraph"/>
+        <w:numPr>
+          <w:ilvl w:val="0"/>
+          <w:numId w:val="3"/>
+        </w:numPr>
+      </w:pPr>
+      <w:r>
+        <w:t>How might we know if adolescence is a sensitive period for social development? What evidence would suggest this?</w:t>
+      </w:r>
+    </w:p>
+    <w:p>
+      <w:pPr>
+        <w:pStyle w:val="ListParagraph"/>
+        <w:numPr>
+          <w:ilvl w:val="0"/>
+          <w:numId w:val="3"/>
+        </w:numPr>
+      </w:pPr>
+      <w:r>
+        <w:t>Why might mental and neural “flexibility” during adolescence be important?</w:t>
+      </w:r>
+    </w:p>
+    <w:p>
+      <w:pPr>
+        <w:pStyle w:val="ListParagraph"/>
+        <w:numPr>
+          <w:ilvl w:val="0"/>
+          <w:numId w:val="3"/>
+        </w:numPr>
+      </w:pPr>
+      <w:r>
+        <w:t>How might the social context influence adolescent brain and behavior development?</w:t>
+      </w:r>
+    </w:p>
+    <w:p/>
+    <w:p>
+      <w:r>
+        <w:t>Lecture 5</w:t>
+      </w:r>
+    </w:p>
+    <w:p/>
+    <w:p>
+      <w:r>
+        <w:t>Lecture 6</w:t>
+      </w:r>
+    </w:p>
+    <w:p>
+      <w:pPr>
+        <w:pStyle w:val="ListParagraph"/>
+        <w:numPr>
+          <w:ilvl w:val="0"/>
+          <w:numId w:val="4"/>
+        </w:numPr>
+        <w:rPr>
+          <w:rFonts w:cstheme="minorHAnsi"/>
+          <w:bCs/>
+          <w:color w:val="000000" w:themeColor="text1"/>
+        </w:rPr>
+      </w:pPr>
+      <w:r>
+        <w:rPr>
+          <w:rFonts w:cstheme="minorHAnsi"/>
+        </w:rPr>
+        <w:t xml:space="preserve">What are the </w:t>
+      </w:r>
+      <w:r>
+        <w:rPr>
+          <w:rFonts w:cstheme="minorHAnsi"/>
+          <w:bCs/>
+          <w:color w:val="000000" w:themeColor="text1"/>
+        </w:rPr>
+        <w:t xml:space="preserve">mental health conditions that are common among adolescents and what are the risk factors for the onset and persistence of </w:t>
+      </w:r>
+      <w:r>
+        <w:rPr>
+          <w:rFonts w:cstheme="minorHAnsi"/>
+          <w:bCs/>
+          <w:color w:val="000000" w:themeColor="text1"/>
+        </w:rPr>
+        <w:t xml:space="preserve">these </w:t>
+      </w:r>
+      <w:r>
+        <w:rPr>
+          <w:rFonts w:cstheme="minorHAnsi"/>
+          <w:bCs/>
+          <w:color w:val="000000" w:themeColor="text1"/>
+        </w:rPr>
+        <w:t xml:space="preserve">conditions during adolescence? </w:t>
+      </w:r>
+    </w:p>
+    <w:p>
+      <w:pPr>
+        <w:pStyle w:val="ListParagraph"/>
+        <w:numPr>
+          <w:ilvl w:val="0"/>
+          <w:numId w:val="4"/>
+        </w:numPr>
+        <w:rPr>
+          <w:rFonts w:cs="Calibri"/>
+          <w:color w:val="201F1E"/>
+          <w:shd w:val="clear" w:color="auto" w:fill="FFFFFF"/>
+        </w:rPr>
+      </w:pPr>
+      <w:r>
+        <w:rPr>
+          <w:rFonts w:cs="Calibri"/>
+          <w:color w:val="201F1E"/>
+          <w:shd w:val="clear" w:color="auto" w:fill="FFFFFF"/>
+        </w:rPr>
+        <w:t xml:space="preserve">Why </w:t>
+      </w:r>
+      <w:r>
+        <w:rPr>
+          <w:rFonts w:cs="Calibri"/>
+          <w:color w:val="201F1E"/>
+          <w:shd w:val="clear" w:color="auto" w:fill="FFFFFF"/>
+        </w:rPr>
+        <w:t>is adolescence</w:t>
+      </w:r>
+      <w:r>
+        <w:rPr>
+          <w:rFonts w:cs="Calibri"/>
+          <w:color w:val="201F1E"/>
+          <w:shd w:val="clear" w:color="auto" w:fill="FFFFFF"/>
+        </w:rPr>
+        <w:t xml:space="preserve"> </w:t>
+      </w:r>
+      <w:r>
+        <w:rPr>
+          <w:rFonts w:cs="Calibri"/>
+          <w:color w:val="201F1E"/>
+          <w:shd w:val="clear" w:color="auto" w:fill="FFFFFF"/>
+        </w:rPr>
+        <w:t xml:space="preserve">a peak time </w:t>
+      </w:r>
+      <w:r>
+        <w:rPr>
+          <w:rFonts w:cs="Calibri"/>
+          <w:color w:val="201F1E"/>
+          <w:shd w:val="clear" w:color="auto" w:fill="FFFFFF"/>
+        </w:rPr>
+        <w:t>f</w:t>
+      </w:r>
+      <w:r>
+        <w:rPr>
+          <w:rFonts w:cs="Calibri"/>
+          <w:color w:val="201F1E"/>
+          <w:shd w:val="clear" w:color="auto" w:fill="FFFFFF"/>
+        </w:rPr>
+        <w:t>or</w:t>
+      </w:r>
+      <w:r>
+        <w:rPr>
+          <w:rFonts w:cs="Calibri"/>
+          <w:color w:val="201F1E"/>
+          <w:shd w:val="clear" w:color="auto" w:fill="FFFFFF"/>
+        </w:rPr>
+        <w:t xml:space="preserve"> the onset of several mental health conditions? </w:t>
+      </w:r>
+    </w:p>
+    <w:p>
+      <w:pPr>
+        <w:pStyle w:val="ListParagraph"/>
+        <w:numPr>
+          <w:ilvl w:val="0"/>
+          <w:numId w:val="4"/>
+        </w:numPr>
+        <w:rPr>
+          <w:rFonts w:cs="Calibri"/>
+          <w:color w:val="201F1E"/>
+          <w:shd w:val="clear" w:color="auto" w:fill="FFFFFF"/>
+        </w:rPr>
+      </w:pPr>
+      <w:r>
+        <w:rPr>
+          <w:rFonts w:cs="Calibri"/>
+          <w:color w:val="201F1E"/>
+          <w:shd w:val="clear" w:color="auto" w:fill="FFFFFF"/>
+        </w:rPr>
+        <w:t>What is the impact of COVID-19 o</w:t>
+      </w:r>
+      <w:r>
+        <w:rPr>
+          <w:rFonts w:cs="Calibri"/>
+          <w:color w:val="201F1E"/>
+          <w:shd w:val="clear" w:color="auto" w:fill="FFFFFF"/>
+        </w:rPr>
+        <w:t xml:space="preserve">n the mental health of adolescents? </w:t>
+      </w:r>
+    </w:p>
+    <w:p>
+      <w:pPr>
+        <w:pStyle w:val="ListParagraph"/>
+        <w:numPr>
+          <w:ilvl w:val="0"/>
+          <w:numId w:val="4"/>
+        </w:numPr>
+        <w:rPr>
+          <w:rFonts w:cs="Calibri"/>
+          <w:color w:val="201F1E"/>
+          <w:shd w:val="clear" w:color="auto" w:fill="FFFFFF"/>
+        </w:rPr>
+      </w:pPr>
+      <w:r>
+        <w:rPr>
+          <w:rFonts w:cs="Calibri"/>
+          <w:color w:val="201F1E"/>
+          <w:shd w:val="clear" w:color="auto" w:fill="FFFFFF"/>
+        </w:rPr>
+        <w:t>Have</w:t>
+      </w:r>
+      <w:r>
+        <w:rPr>
+          <w:rFonts w:cs="Calibri"/>
+          <w:color w:val="201F1E"/>
+          <w:shd w:val="clear" w:color="auto" w:fill="FFFFFF"/>
+        </w:rPr>
+        <w:t xml:space="preserve"> outcomes for the ment</w:t>
+      </w:r>
+      <w:r>
+        <w:rPr>
+          <w:rFonts w:cs="Calibri"/>
+          <w:color w:val="201F1E"/>
+          <w:shd w:val="clear" w:color="auto" w:fill="FFFFFF"/>
+        </w:rPr>
+        <w:t>al health of adolescents change</w:t>
+      </w:r>
+      <w:r>
+        <w:rPr>
+          <w:rFonts w:cs="Calibri"/>
+          <w:color w:val="201F1E"/>
+          <w:shd w:val="clear" w:color="auto" w:fill="FFFFFF"/>
+        </w:rPr>
+        <w:t>d</w:t>
+      </w:r>
+      <w:r>
+        <w:rPr>
+          <w:rFonts w:cs="Calibri"/>
+          <w:color w:val="201F1E"/>
+          <w:shd w:val="clear" w:color="auto" w:fill="FFFFFF"/>
+        </w:rPr>
+        <w:t xml:space="preserve"> over time? </w:t>
+      </w:r>
+    </w:p>
+    <w:p>
+      <w:pPr>
+        <w:pStyle w:val="ListParagraph"/>
+        <w:numPr>
+          <w:ilvl w:val="0"/>
+          <w:numId w:val="4"/>
+        </w:numPr>
+        <w:rPr>
+          <w:rFonts w:cstheme="minorHAnsi"/>
+          <w:sz w:val="22"/>
+          <w:szCs w:val="22"/>
+        </w:rPr>
+      </w:pPr>
+      <w:r>
+        <w:rPr>
+          <w:rFonts w:cs="Calibri"/>
+          <w:color w:val="201F1E"/>
+          <w:shd w:val="clear" w:color="auto" w:fill="FFFFFF"/>
+        </w:rPr>
+        <w:t xml:space="preserve">What is the relationship between mental health and educational attainment in adolescence? </w:t>
+      </w:r>
+    </w:p>
+    <w:p/>
+    <w:p>
+      <w:r>
+        <w:t>Lecture 7</w:t>
+      </w:r>
+    </w:p>
+    <w:p/>
+    <w:p>
+      <w:r>
+        <w:t>Lecture 8</w:t>
       </w:r>
     </w:p>
     <w:p/>
@@ -149,6 +519,119 @@
 <file path=word/numbering.xml><?xml version="1.0" encoding="utf-8"?>
 <w:numbering xmlns:wpc="http://schemas.microsoft.com/office/word/2010/wordprocessingCanvas" xmlns:cx="http://schemas.microsoft.com/office/drawing/2014/chartex" xmlns:cx1="http://schemas.microsoft.com/office/drawing/2015/9/8/chartex" xmlns:cx2="http://schemas.microsoft.com/office/drawing/2015/10/21/chartex" xmlns:cx3="http://schemas.microsoft.com/office/drawing/2016/5/9/chartex" xmlns:cx4="http://schemas.microsoft.com/office/drawing/2016/5/10/chartex" xmlns:cx5="http://schemas.microsoft.com/office/drawing/2016/5/11/chartex" xmlns:cx6="http://schemas.microsoft.com/office/drawing/2016/5/12/chartex" xmlns:cx7="http://schemas.microsoft.com/office/drawing/2016/5/13/chartex" xmlns:cx8="http://schemas.microsoft.com/office/drawing/2016/5/14/chartex" xmlns:mc="http://schemas.openxmlformats.org/markup-compatibility/2006" xmlns:aink="http://schemas.microsoft.com/office/drawing/2016/ink" xmlns:am3d="http://schemas.microsoft.com/office/drawing/2017/model3d" xmlns:o="urn:schemas-microsoft-com:office:office" xmlns:r="http://schemas.openxmlformats.org/officeDocument/2006/relationships" xmlns:m="http://schemas.openxmlformats.org/officeDocument/2006/math" xmlns:v="urn:schemas-microsoft-com:vml" xmlns:wp14="http://schemas.microsoft.com/office/word/2010/wordprocessingDrawing" xmlns:wp="http://schemas.openxmlformats.org/drawingml/2006/wordprocessingDrawing" xmlns:w10="urn:schemas-microsoft-com:office:word" xmlns:w="http://schemas.openxmlformats.org/wordprocessingml/2006/main" xmlns:w14="http://schemas.microsoft.com/office/word/2010/wordml" xmlns:w15="http://schemas.microsoft.com/office/word/2012/wordml" xmlns:w16cex="http://schemas.microsoft.com/office/word/2018/wordml/cex" xmlns:w16cid="http://schemas.microsoft.com/office/word/2016/wordml/cid" xmlns:w16="http://schemas.microsoft.com/office/word/2018/wordml" xmlns:w16se="http://schemas.microsoft.com/office/word/2015/wordml/symex" xmlns:wpg="http://schemas.microsoft.com/office/word/2010/wordprocessingGroup" xmlns:wpi="http://schemas.microsoft.com/office/word/2010/wordprocessingInk" xmlns:wne="http://schemas.microsoft.com/office/word/2006/wordml" xmlns:wps="http://schemas.microsoft.com/office/word/2010/wordprocessingShape" mc:Ignorable="w14 w15 w16se w16cid w16 w16cex wp14">
   <w:abstractNum w:abstractNumId="0" w15:restartNumberingAfterBreak="0">
+    <w:nsid w:val="1304467A"/>
+    <w:multiLevelType w:val="hybridMultilevel"/>
+    <w:tmpl w:val="0DAE518A"/>
+    <w:lvl w:ilvl="0" w:tplc="04090001">
+      <w:start w:val="1"/>
+      <w:numFmt w:val="bullet"/>
+      <w:lvlText w:val=""/>
+      <w:lvlJc w:val="left"/>
+      <w:pPr>
+        <w:ind w:left="720" w:hanging="360"/>
+      </w:pPr>
+      <w:rPr>
+        <w:rFonts w:ascii="Symbol" w:hAnsi="Symbol" w:hint="default"/>
+      </w:rPr>
+    </w:lvl>
+    <w:lvl w:ilvl="1" w:tplc="04090003" w:tentative="1">
+      <w:start w:val="1"/>
+      <w:numFmt w:val="bullet"/>
+      <w:lvlText w:val="o"/>
+      <w:lvlJc w:val="left"/>
+      <w:pPr>
+        <w:ind w:left="1440" w:hanging="360"/>
+      </w:pPr>
+      <w:rPr>
+        <w:rFonts w:ascii="Courier New" w:hAnsi="Courier New" w:cs="Courier New" w:hint="default"/>
+      </w:rPr>
+    </w:lvl>
+    <w:lvl w:ilvl="2" w:tplc="04090005" w:tentative="1">
+      <w:start w:val="1"/>
+      <w:numFmt w:val="bullet"/>
+      <w:lvlText w:val=""/>
+      <w:lvlJc w:val="left"/>
+      <w:pPr>
+        <w:ind w:left="2160" w:hanging="360"/>
+      </w:pPr>
+      <w:rPr>
+        <w:rFonts w:ascii="Wingdings" w:hAnsi="Wingdings" w:hint="default"/>
+      </w:rPr>
+    </w:lvl>
+    <w:lvl w:ilvl="3" w:tplc="04090001" w:tentative="1">
+      <w:start w:val="1"/>
+      <w:numFmt w:val="bullet"/>
+      <w:lvlText w:val=""/>
+      <w:lvlJc w:val="left"/>
+      <w:pPr>
+        <w:ind w:left="2880" w:hanging="360"/>
+      </w:pPr>
+      <w:rPr>
+        <w:rFonts w:ascii="Symbol" w:hAnsi="Symbol" w:hint="default"/>
+      </w:rPr>
+    </w:lvl>
+    <w:lvl w:ilvl="4" w:tplc="04090003" w:tentative="1">
+      <w:start w:val="1"/>
+      <w:numFmt w:val="bullet"/>
+      <w:lvlText w:val="o"/>
+      <w:lvlJc w:val="left"/>
+      <w:pPr>
+        <w:ind w:left="3600" w:hanging="360"/>
+      </w:pPr>
+      <w:rPr>
+        <w:rFonts w:ascii="Courier New" w:hAnsi="Courier New" w:cs="Courier New" w:hint="default"/>
+      </w:rPr>
+    </w:lvl>
+    <w:lvl w:ilvl="5" w:tplc="04090005" w:tentative="1">
+      <w:start w:val="1"/>
+      <w:numFmt w:val="bullet"/>
+      <w:lvlText w:val=""/>
+      <w:lvlJc w:val="left"/>
+      <w:pPr>
+        <w:ind w:left="4320" w:hanging="360"/>
+      </w:pPr>
+      <w:rPr>
+        <w:rFonts w:ascii="Wingdings" w:hAnsi="Wingdings" w:hint="default"/>
+      </w:rPr>
+    </w:lvl>
+    <w:lvl w:ilvl="6" w:tplc="04090001" w:tentative="1">
+      <w:start w:val="1"/>
+      <w:numFmt w:val="bullet"/>
+      <w:lvlText w:val=""/>
+      <w:lvlJc w:val="left"/>
+      <w:pPr>
+        <w:ind w:left="5040" w:hanging="360"/>
+      </w:pPr>
+      <w:rPr>
+        <w:rFonts w:ascii="Symbol" w:hAnsi="Symbol" w:hint="default"/>
+      </w:rPr>
+    </w:lvl>
+    <w:lvl w:ilvl="7" w:tplc="04090003" w:tentative="1">
+      <w:start w:val="1"/>
+      <w:numFmt w:val="bullet"/>
+      <w:lvlText w:val="o"/>
+      <w:lvlJc w:val="left"/>
+      <w:pPr>
+        <w:ind w:left="5760" w:hanging="360"/>
+      </w:pPr>
+      <w:rPr>
+        <w:rFonts w:ascii="Courier New" w:hAnsi="Courier New" w:cs="Courier New" w:hint="default"/>
+      </w:rPr>
+    </w:lvl>
+    <w:lvl w:ilvl="8" w:tplc="04090005" w:tentative="1">
+      <w:start w:val="1"/>
+      <w:numFmt w:val="bullet"/>
+      <w:lvlText w:val=""/>
+      <w:lvlJc w:val="left"/>
+      <w:pPr>
+        <w:ind w:left="6480" w:hanging="360"/>
+      </w:pPr>
+      <w:rPr>
+        <w:rFonts w:ascii="Wingdings" w:hAnsi="Wingdings" w:hint="default"/>
+      </w:rPr>
+    </w:lvl>
+  </w:abstractNum>
+  <w:abstractNum w:abstractNumId="1" w15:restartNumberingAfterBreak="0">
     <w:nsid w:val="449716A5"/>
     <w:multiLevelType w:val="hybridMultilevel"/>
     <w:tmpl w:val="F83CB0EE"/>
@@ -288,7 +771,120 @@
       </w:rPr>
     </w:lvl>
   </w:abstractNum>
-  <w:abstractNum w:abstractNumId="1" w15:restartNumberingAfterBreak="0">
+  <w:abstractNum w:abstractNumId="2" w15:restartNumberingAfterBreak="0">
+    <w:nsid w:val="69594075"/>
+    <w:multiLevelType w:val="hybridMultilevel"/>
+    <w:tmpl w:val="F9D62BC4"/>
+    <w:lvl w:ilvl="0" w:tplc="04090001">
+      <w:start w:val="1"/>
+      <w:numFmt w:val="bullet"/>
+      <w:lvlText w:val=""/>
+      <w:lvlJc w:val="left"/>
+      <w:pPr>
+        <w:ind w:left="720" w:hanging="360"/>
+      </w:pPr>
+      <w:rPr>
+        <w:rFonts w:ascii="Symbol" w:hAnsi="Symbol" w:hint="default"/>
+      </w:rPr>
+    </w:lvl>
+    <w:lvl w:ilvl="1" w:tplc="04090003" w:tentative="1">
+      <w:start w:val="1"/>
+      <w:numFmt w:val="bullet"/>
+      <w:lvlText w:val="o"/>
+      <w:lvlJc w:val="left"/>
+      <w:pPr>
+        <w:ind w:left="1440" w:hanging="360"/>
+      </w:pPr>
+      <w:rPr>
+        <w:rFonts w:ascii="Courier New" w:hAnsi="Courier New" w:cs="Courier New" w:hint="default"/>
+      </w:rPr>
+    </w:lvl>
+    <w:lvl w:ilvl="2" w:tplc="04090005" w:tentative="1">
+      <w:start w:val="1"/>
+      <w:numFmt w:val="bullet"/>
+      <w:lvlText w:val=""/>
+      <w:lvlJc w:val="left"/>
+      <w:pPr>
+        <w:ind w:left="2160" w:hanging="360"/>
+      </w:pPr>
+      <w:rPr>
+        <w:rFonts w:ascii="Wingdings" w:hAnsi="Wingdings" w:hint="default"/>
+      </w:rPr>
+    </w:lvl>
+    <w:lvl w:ilvl="3" w:tplc="04090001" w:tentative="1">
+      <w:start w:val="1"/>
+      <w:numFmt w:val="bullet"/>
+      <w:lvlText w:val=""/>
+      <w:lvlJc w:val="left"/>
+      <w:pPr>
+        <w:ind w:left="2880" w:hanging="360"/>
+      </w:pPr>
+      <w:rPr>
+        <w:rFonts w:ascii="Symbol" w:hAnsi="Symbol" w:hint="default"/>
+      </w:rPr>
+    </w:lvl>
+    <w:lvl w:ilvl="4" w:tplc="04090003" w:tentative="1">
+      <w:start w:val="1"/>
+      <w:numFmt w:val="bullet"/>
+      <w:lvlText w:val="o"/>
+      <w:lvlJc w:val="left"/>
+      <w:pPr>
+        <w:ind w:left="3600" w:hanging="360"/>
+      </w:pPr>
+      <w:rPr>
+        <w:rFonts w:ascii="Courier New" w:hAnsi="Courier New" w:cs="Courier New" w:hint="default"/>
+      </w:rPr>
+    </w:lvl>
+    <w:lvl w:ilvl="5" w:tplc="04090005" w:tentative="1">
+      <w:start w:val="1"/>
+      <w:numFmt w:val="bullet"/>
+      <w:lvlText w:val=""/>
+      <w:lvlJc w:val="left"/>
+      <w:pPr>
+        <w:ind w:left="4320" w:hanging="360"/>
+      </w:pPr>
+      <w:rPr>
+        <w:rFonts w:ascii="Wingdings" w:hAnsi="Wingdings" w:hint="default"/>
+      </w:rPr>
+    </w:lvl>
+    <w:lvl w:ilvl="6" w:tplc="04090001" w:tentative="1">
+      <w:start w:val="1"/>
+      <w:numFmt w:val="bullet"/>
+      <w:lvlText w:val=""/>
+      <w:lvlJc w:val="left"/>
+      <w:pPr>
+        <w:ind w:left="5040" w:hanging="360"/>
+      </w:pPr>
+      <w:rPr>
+        <w:rFonts w:ascii="Symbol" w:hAnsi="Symbol" w:hint="default"/>
+      </w:rPr>
+    </w:lvl>
+    <w:lvl w:ilvl="7" w:tplc="04090003" w:tentative="1">
+      <w:start w:val="1"/>
+      <w:numFmt w:val="bullet"/>
+      <w:lvlText w:val="o"/>
+      <w:lvlJc w:val="left"/>
+      <w:pPr>
+        <w:ind w:left="5760" w:hanging="360"/>
+      </w:pPr>
+      <w:rPr>
+        <w:rFonts w:ascii="Courier New" w:hAnsi="Courier New" w:cs="Courier New" w:hint="default"/>
+      </w:rPr>
+    </w:lvl>
+    <w:lvl w:ilvl="8" w:tplc="04090005" w:tentative="1">
+      <w:start w:val="1"/>
+      <w:numFmt w:val="bullet"/>
+      <w:lvlText w:val=""/>
+      <w:lvlJc w:val="left"/>
+      <w:pPr>
+        <w:ind w:left="6480" w:hanging="360"/>
+      </w:pPr>
+      <w:rPr>
+        <w:rFonts w:ascii="Wingdings" w:hAnsi="Wingdings" w:hint="default"/>
+      </w:rPr>
+    </w:lvl>
+  </w:abstractNum>
+  <w:abstractNum w:abstractNumId="3" w15:restartNumberingAfterBreak="0">
     <w:nsid w:val="7BCF7F32"/>
     <w:multiLevelType w:val="hybridMultilevel"/>
     <w:tmpl w:val="E5DA70DE"/>
@@ -379,10 +975,16 @@
     </w:lvl>
   </w:abstractNum>
   <w:num w:numId="1">
+    <w:abstractNumId w:val="3"/>
+  </w:num>
+  <w:num w:numId="2">
     <w:abstractNumId w:val="1"/>
   </w:num>
-  <w:num w:numId="2">
+  <w:num w:numId="3">
     <w:abstractNumId w:val="0"/>
+  </w:num>
+  <w:num w:numId="4">
+    <w:abstractNumId w:val="2"/>
   </w:num>
 </w:numbering>
 </file>
@@ -823,8 +1425,8 @@
       <w:u w:val="single"/>
     </w:rPr>
   </w:style>
-  <w:style w:type="character" w:styleId="UnresolvedMention">
-    <w:name w:val="Unresolved Mention"/>
+  <w:style w:type="character" w:customStyle="1" w:styleId="UnresolvedMention1">
+    <w:name w:val="Unresolved Mention1"/>
     <w:basedOn w:val="DefaultParagraphFont"/>
     <w:uiPriority w:val="99"/>
     <w:semiHidden/>
@@ -834,6 +1436,17 @@
       <w:color w:val="605E5C"/>
       <w:shd w:val="clear" w:color="auto" w:fill="E1DFDD"/>
     </w:rPr>
+  </w:style>
+  <w:style w:type="paragraph" w:styleId="ListParagraph">
+    <w:name w:val="List Paragraph"/>
+    <w:basedOn w:val="Normal"/>
+    <w:uiPriority w:val="34"/>
+    <w:qFormat/>
+    <w:rsid w:val="003F5E86"/>
+    <w:pPr>
+      <w:ind w:left="720"/>
+      <w:contextualSpacing/>
+    </w:pPr>
   </w:style>
 </w:styles>
 </file>

</xml_diff>